<commit_message>
nmv 29 01 2023
</commit_message>
<xml_diff>
--- a/TS Jatai Ghanam Project/TS 1.3/TS 1.3 Jatai Malayalam Corrections.docx
+++ b/TS Jatai Ghanam Project/TS 1.3/TS 1.3 Jatai Malayalam Corrections.docx
@@ -42,27 +42,7 @@
           <w:szCs w:val="32"/>
           <w:u w:val="single"/>
         </w:rPr>
-        <w:t xml:space="preserve"> </w:t>
-      </w:r>
-      <w:r>
-        <w:rPr>
-          <w:b/>
-          <w:bCs/>
-          <w:sz w:val="32"/>
-          <w:szCs w:val="32"/>
-          <w:u w:val="single"/>
-        </w:rPr>
-        <w:t>– TS 1</w:t>
-      </w:r>
-      <w:r>
-        <w:rPr>
-          <w:b/>
-          <w:bCs/>
-          <w:sz w:val="32"/>
-          <w:szCs w:val="32"/>
-          <w:u w:val="single"/>
-        </w:rPr>
-        <w:t>.</w:t>
+        <w:t xml:space="preserve"> – TS 1.</w:t>
       </w:r>
       <w:r>
         <w:rPr>
@@ -112,7 +92,7 @@
           <w:szCs w:val="32"/>
           <w:u w:val="single"/>
         </w:rPr>
-        <w:t>Corrections –</w:t>
+        <w:t xml:space="preserve">Corrections – Observed till </w:t>
       </w:r>
       <w:r>
         <w:rPr>
@@ -122,52 +102,7 @@
           <w:szCs w:val="32"/>
           <w:u w:val="single"/>
         </w:rPr>
-        <w:t xml:space="preserve"> </w:t>
-      </w:r>
-      <w:r>
-        <w:rPr>
-          <w:b/>
-          <w:bCs/>
-          <w:sz w:val="32"/>
-          <w:szCs w:val="32"/>
-          <w:u w:val="single"/>
-        </w:rPr>
-        <w:t xml:space="preserve">Observed till </w:t>
-      </w:r>
-      <w:r>
-        <w:rPr>
-          <w:b/>
-          <w:bCs/>
-          <w:color w:val="FF0000"/>
-          <w:sz w:val="32"/>
-          <w:szCs w:val="32"/>
-          <w:highlight w:val="yellow"/>
-          <w:u w:val="single"/>
-        </w:rPr>
-        <w:t>xxxxx</w:t>
-      </w:r>
-      <w:r>
-        <w:rPr>
-          <w:b/>
-          <w:bCs/>
-          <w:color w:val="FF0000"/>
-          <w:sz w:val="32"/>
-          <w:szCs w:val="32"/>
-          <w:u w:val="single"/>
-        </w:rPr>
-        <w:t xml:space="preserve"> </w:t>
-      </w:r>
-      <w:r>
-        <w:rPr>
-          <w:b/>
-          <w:bCs/>
-          <w:color w:val="FF0000"/>
-          <w:sz w:val="32"/>
-          <w:szCs w:val="32"/>
-          <w:highlight w:val="yellow"/>
-          <w:u w:val="single"/>
-        </w:rPr>
-        <w:t>2022</w:t>
+        <w:t>31st Jan 2023</w:t>
       </w:r>
     </w:p>
     <w:p>
@@ -668,7 +603,26 @@
                 <w:sz w:val="32"/>
                 <w:szCs w:val="44"/>
               </w:rPr>
-              <w:t xml:space="preserve">— pmM–tdx– p¡¥exe— | </w:t>
+              <w:t>— pmM–tdx– p</w:t>
+            </w:r>
+            <w:r>
+              <w:rPr>
+                <w:rFonts w:ascii="BRH Malayalam Extra" w:hAnsi="BRH Malayalam Extra" w:cs="BRH Malayalam Extra"/>
+                <w:color w:val="000000"/>
+                <w:sz w:val="32"/>
+                <w:szCs w:val="44"/>
+                <w:highlight w:val="yellow"/>
+              </w:rPr>
+              <w:t>¡¥exe</w:t>
+            </w:r>
+            <w:r>
+              <w:rPr>
+                <w:rFonts w:ascii="BRH Malayalam Extra" w:hAnsi="BRH Malayalam Extra" w:cs="BRH Malayalam Extra"/>
+                <w:color w:val="000000"/>
+                <w:sz w:val="32"/>
+                <w:szCs w:val="44"/>
+              </w:rPr>
+              <w:t xml:space="preserve">— | </w:t>
             </w:r>
           </w:p>
           <w:p>
@@ -1265,7 +1219,41 @@
                 <w:sz w:val="32"/>
                 <w:szCs w:val="44"/>
               </w:rPr>
-              <w:t xml:space="preserve">— pmM–tdx– p¡¥exe— | </w:t>
+              <w:t xml:space="preserve">— pmM–tdx– </w:t>
+            </w:r>
+          </w:p>
+          <w:p>
+            <w:pPr>
+              <w:widowControl w:val="0"/>
+              <w:autoSpaceDE w:val="0"/>
+              <w:autoSpaceDN w:val="0"/>
+              <w:adjustRightInd w:val="0"/>
+              <w:spacing w:before="0" w:line="240" w:lineRule="auto"/>
+              <w:rPr>
+                <w:rFonts w:ascii="BRH Malayalam Extra" w:hAnsi="BRH Malayalam Extra" w:cs="BRH Malayalam Extra"/>
+                <w:color w:val="000000"/>
+                <w:sz w:val="32"/>
+                <w:szCs w:val="44"/>
+              </w:rPr>
+            </w:pPr>
+            <w:r>
+              <w:rPr>
+                <w:rFonts w:ascii="BRH Malayalam Extra" w:hAnsi="BRH Malayalam Extra" w:cs="BRH Malayalam Extra"/>
+                <w:color w:val="000000"/>
+                <w:sz w:val="32"/>
+                <w:szCs w:val="44"/>
+                <w:highlight w:val="yellow"/>
+              </w:rPr>
+              <w:t>p¡e— |</w:t>
+            </w:r>
+            <w:r>
+              <w:rPr>
+                <w:rFonts w:ascii="BRH Malayalam Extra" w:hAnsi="BRH Malayalam Extra" w:cs="BRH Malayalam Extra"/>
+                <w:color w:val="000000"/>
+                <w:sz w:val="32"/>
+                <w:szCs w:val="44"/>
+              </w:rPr>
+              <w:t xml:space="preserve"> </w:t>
             </w:r>
           </w:p>
           <w:p>
@@ -2137,18 +2125,642 @@
               <w:spacing w:before="0" w:line="240" w:lineRule="auto"/>
               <w:rPr>
                 <w:rFonts w:ascii="BRH Malayalam Extra" w:hAnsi="BRH Malayalam Extra" w:cs="BRH Malayalam Extra"/>
-                <w:color w:val="000000"/>
-                <w:sz w:val="32"/>
+                <w:color w:val="FF0000"/>
+                <w:sz w:val="36"/>
+                <w:szCs w:val="40"/>
+              </w:rPr>
+            </w:pPr>
+            <w:r>
+              <w:rPr>
+                <w:rFonts w:cs="BRH Malayalam Extra"/>
+                <w:color w:val="FF0000"/>
+                <w:sz w:val="28"/>
+                <w:szCs w:val="40"/>
+              </w:rPr>
+              <w:t>74</w:t>
+            </w:r>
+            <w:r>
+              <w:rPr>
+                <w:rFonts w:ascii="BRH Malayalam Extra" w:hAnsi="BRH Malayalam Extra" w:cs="BRH Malayalam Extra"/>
+                <w:color w:val="FF0000"/>
+                <w:sz w:val="36"/>
+                <w:szCs w:val="40"/>
+              </w:rPr>
+              <w:t xml:space="preserve">)  </w:t>
+            </w:r>
+            <w:r>
+              <w:rPr>
+                <w:rFonts w:cs="BRH Malayalam Extra"/>
+                <w:color w:val="FF0000"/>
+                <w:sz w:val="28"/>
+                <w:szCs w:val="40"/>
+              </w:rPr>
+              <w:t>1</w:t>
+            </w:r>
+            <w:r>
+              <w:rPr>
+                <w:rFonts w:ascii="BRH Malayalam Extra" w:hAnsi="BRH Malayalam Extra" w:cs="BRH Malayalam Extra"/>
+                <w:color w:val="FF0000"/>
+                <w:sz w:val="36"/>
+                <w:szCs w:val="40"/>
+              </w:rPr>
+              <w:t>.</w:t>
+            </w:r>
+            <w:r>
+              <w:rPr>
+                <w:rFonts w:cs="BRH Malayalam Extra"/>
+                <w:color w:val="FF0000"/>
+                <w:sz w:val="28"/>
+                <w:szCs w:val="40"/>
+              </w:rPr>
+              <w:t>3</w:t>
+            </w:r>
+            <w:r>
+              <w:rPr>
+                <w:rFonts w:ascii="BRH Malayalam Extra" w:hAnsi="BRH Malayalam Extra" w:cs="BRH Malayalam Extra"/>
+                <w:color w:val="FF0000"/>
+                <w:sz w:val="36"/>
+                <w:szCs w:val="40"/>
+              </w:rPr>
+              <w:t>.</w:t>
+            </w:r>
+            <w:r>
+              <w:rPr>
+                <w:rFonts w:cs="BRH Malayalam Extra"/>
+                <w:color w:val="FF0000"/>
+                <w:sz w:val="28"/>
+                <w:szCs w:val="40"/>
+              </w:rPr>
+              <w:t>3</w:t>
+            </w:r>
+            <w:r>
+              <w:rPr>
+                <w:rFonts w:ascii="BRH Malayalam Extra" w:hAnsi="BRH Malayalam Extra" w:cs="BRH Malayalam Extra"/>
+                <w:color w:val="FF0000"/>
+                <w:sz w:val="36"/>
+                <w:szCs w:val="40"/>
+              </w:rPr>
+              <w:t>.</w:t>
+            </w:r>
+            <w:r>
+              <w:rPr>
+                <w:rFonts w:cs="BRH Malayalam Extra"/>
+                <w:color w:val="FF0000"/>
+                <w:sz w:val="28"/>
+                <w:szCs w:val="40"/>
+              </w:rPr>
+              <w:t>1</w:t>
+            </w:r>
+            <w:r>
+              <w:rPr>
+                <w:rFonts w:ascii="BRH Malayalam Extra" w:hAnsi="BRH Malayalam Extra" w:cs="BRH Malayalam Extra"/>
+                <w:color w:val="FF0000"/>
+                <w:sz w:val="36"/>
+                <w:szCs w:val="40"/>
+              </w:rPr>
+              <w:t>(</w:t>
+            </w:r>
+            <w:r>
+              <w:rPr>
+                <w:rFonts w:cs="BRH Malayalam Extra"/>
+                <w:color w:val="FF0000"/>
+                <w:sz w:val="28"/>
+                <w:szCs w:val="40"/>
+              </w:rPr>
+              <w:t>58</w:t>
+            </w:r>
+            <w:r>
+              <w:rPr>
+                <w:rFonts w:ascii="BRH Malayalam Extra" w:hAnsi="BRH Malayalam Extra" w:cs="BRH Malayalam Extra"/>
+                <w:color w:val="FF0000"/>
+                <w:sz w:val="36"/>
+                <w:szCs w:val="40"/>
+              </w:rPr>
+              <w:t>)- ty</w:t>
+            </w:r>
+            <w:r>
+              <w:rPr>
+                <w:rFonts w:ascii="BRH Malayalam Extra" w:hAnsi="BRH Malayalam Extra" w:cs="BRH Malayalam Extra"/>
+                <w:color w:val="FF0000"/>
+                <w:sz w:val="32"/>
+                <w:szCs w:val="40"/>
+              </w:rPr>
+              <w:t>–</w:t>
+            </w:r>
+            <w:r>
+              <w:rPr>
+                <w:rFonts w:ascii="BRH Malayalam Extra" w:hAnsi="BRH Malayalam Extra" w:cs="BRH Malayalam Extra"/>
+                <w:color w:val="FF0000"/>
+                <w:sz w:val="36"/>
+                <w:szCs w:val="40"/>
+              </w:rPr>
+              <w:t>(³§</w:t>
+            </w:r>
+            <w:proofErr w:type="gramStart"/>
+            <w:r>
+              <w:rPr>
+                <w:rFonts w:ascii="BRH Malayalam Extra" w:hAnsi="BRH Malayalam Extra" w:cs="BRH Malayalam Extra"/>
+                <w:color w:val="FF0000"/>
+                <w:sz w:val="32"/>
+                <w:szCs w:val="40"/>
+              </w:rPr>
+              <w:t>–</w:t>
+            </w:r>
+            <w:r>
+              <w:rPr>
+                <w:rFonts w:ascii="BRH Malayalam Extra" w:hAnsi="BRH Malayalam Extra" w:cs="BRH Malayalam Extra"/>
+                <w:color w:val="FF0000"/>
+                <w:sz w:val="36"/>
+                <w:szCs w:val="40"/>
+              </w:rPr>
+              <w:t>)sz</w:t>
+            </w:r>
+            <w:proofErr w:type="gramEnd"/>
+            <w:r>
+              <w:rPr>
+                <w:rFonts w:ascii="BRH Malayalam Extra" w:hAnsi="BRH Malayalam Extra" w:cs="BRH Malayalam Extra"/>
+                <w:color w:val="FF0000"/>
+                <w:sz w:val="32"/>
+                <w:szCs w:val="40"/>
+              </w:rPr>
+              <w:t>–</w:t>
+            </w:r>
+            <w:r>
+              <w:rPr>
+                <w:rFonts w:ascii="BRH Malayalam Extra" w:hAnsi="BRH Malayalam Extra" w:cs="BRH Malayalam Extra"/>
+                <w:color w:val="FF0000"/>
+                <w:sz w:val="36"/>
+                <w:szCs w:val="40"/>
+              </w:rPr>
+              <w:t xml:space="preserve">J || </w:t>
+            </w:r>
+          </w:p>
+          <w:p>
+            <w:pPr>
+              <w:autoSpaceDE w:val="0"/>
+              <w:autoSpaceDN w:val="0"/>
+              <w:adjustRightInd w:val="0"/>
+              <w:spacing w:before="0" w:line="240" w:lineRule="auto"/>
+              <w:rPr>
+                <w:rFonts w:ascii="BRH Malayalam Extra" w:hAnsi="BRH Malayalam Extra" w:cs="BRH Malayalam Extra"/>
+                <w:color w:val="FF0000"/>
+                <w:sz w:val="40"/>
                 <w:szCs w:val="44"/>
               </w:rPr>
             </w:pPr>
             <w:r>
               <w:rPr>
-                <w:rFonts w:cs="BRH Malayalam Extra"/>
-                <w:color w:val="000000"/>
-                <w:sz w:val="32"/>
+                <w:rFonts w:ascii="BRH Malayalam Extra" w:hAnsi="BRH Malayalam Extra" w:cs="BRH Malayalam Extra"/>
+                <w:color w:val="FF0000"/>
+                <w:sz w:val="36"/>
+                <w:szCs w:val="40"/>
+              </w:rPr>
+              <w:t>ty</w:t>
+            </w:r>
+            <w:r>
+              <w:rPr>
+                <w:rFonts w:ascii="BRH Malayalam Extra" w:hAnsi="BRH Malayalam Extra" w:cs="BRH Malayalam Extra"/>
+                <w:color w:val="FF0000"/>
+                <w:sz w:val="32"/>
+                <w:szCs w:val="40"/>
+              </w:rPr>
+              <w:t>–</w:t>
+            </w:r>
+            <w:r>
+              <w:rPr>
+                <w:rFonts w:ascii="BRH Malayalam Extra" w:hAnsi="BRH Malayalam Extra" w:cs="BRH Malayalam Extra"/>
+                <w:color w:val="FF0000"/>
+                <w:sz w:val="36"/>
+                <w:szCs w:val="40"/>
+              </w:rPr>
+              <w:t>(³§</w:t>
+            </w:r>
+            <w:proofErr w:type="gramStart"/>
+            <w:r>
+              <w:rPr>
+                <w:rFonts w:ascii="BRH Malayalam Extra" w:hAnsi="BRH Malayalam Extra" w:cs="BRH Malayalam Extra"/>
+                <w:color w:val="FF0000"/>
+                <w:sz w:val="32"/>
+                <w:szCs w:val="40"/>
+              </w:rPr>
+              <w:t>–</w:t>
+            </w:r>
+            <w:r>
+              <w:rPr>
+                <w:rFonts w:ascii="BRH Malayalam Extra" w:hAnsi="BRH Malayalam Extra" w:cs="BRH Malayalam Extra"/>
+                <w:color w:val="FF0000"/>
+                <w:sz w:val="36"/>
+                <w:szCs w:val="40"/>
+              </w:rPr>
+              <w:t>)</w:t>
+            </w:r>
+            <w:r>
+              <w:rPr>
+                <w:rFonts w:ascii="BRH Malayalam Extra" w:hAnsi="BRH Malayalam Extra" w:cs="BRH Malayalam Extra"/>
+                <w:color w:val="FF0000"/>
+                <w:sz w:val="36"/>
+                <w:szCs w:val="40"/>
+                <w:highlight w:val="yellow"/>
+              </w:rPr>
+              <w:t>sz</w:t>
+            </w:r>
+            <w:proofErr w:type="gramEnd"/>
+            <w:r>
+              <w:rPr>
+                <w:rFonts w:ascii="BRH Malayalam Extra" w:hAnsi="BRH Malayalam Extra" w:cs="BRH Malayalam Extra"/>
+                <w:color w:val="FF0000"/>
+                <w:sz w:val="32"/>
+                <w:szCs w:val="40"/>
+                <w:highlight w:val="yellow"/>
+              </w:rPr>
+              <w:t>–</w:t>
+            </w:r>
+            <w:r>
+              <w:rPr>
+                <w:rFonts w:ascii="BRH Malayalam" w:hAnsi="BRH Malayalam" w:cs="BRH Malayalam"/>
+                <w:color w:val="FF0000"/>
+                <w:sz w:val="36"/>
+                <w:szCs w:val="36"/>
+                <w:highlight w:val="yellow"/>
+                <w:lang w:bidi="hi-IN"/>
+              </w:rPr>
+              <w:t>C</w:t>
+            </w:r>
+            <w:r>
+              <w:rPr>
+                <w:rFonts w:ascii="BRH Malayalam Extra" w:hAnsi="BRH Malayalam Extra" w:cs="BRH Malayalam Extra"/>
+                <w:color w:val="FF0000"/>
+                <w:sz w:val="36"/>
+                <w:szCs w:val="40"/>
+                <w:highlight w:val="yellow"/>
+              </w:rPr>
+              <w:t>ky</w:t>
+            </w:r>
+            <w:r>
+              <w:rPr>
+                <w:rFonts w:ascii="BRH Malayalam Extra" w:hAnsi="BRH Malayalam Extra" w:cs="BRH Malayalam Extra"/>
+                <w:color w:val="FF0000"/>
+                <w:sz w:val="36"/>
+                <w:szCs w:val="40"/>
+              </w:rPr>
+              <w:t xml:space="preserve">Zy— ty(³§)szJ </w:t>
+            </w:r>
+            <w:r>
+              <w:rPr>
+                <w:rFonts w:ascii="BRH Malayalam Extra" w:hAnsi="BRH Malayalam Extra" w:cs="BRH Malayalam Extra"/>
+                <w:color w:val="FF0000"/>
+                <w:sz w:val="40"/>
                 <w:szCs w:val="44"/>
               </w:rPr>
+              <w:t xml:space="preserve">| </w:t>
+            </w:r>
+          </w:p>
+          <w:p>
+            <w:pPr>
+              <w:widowControl w:val="0"/>
+              <w:autoSpaceDE w:val="0"/>
+              <w:autoSpaceDN w:val="0"/>
+              <w:adjustRightInd w:val="0"/>
+              <w:spacing w:before="0" w:line="240" w:lineRule="auto"/>
+              <w:rPr>
+                <w:rFonts w:cs="BRH Malayalam Extra"/>
+                <w:color w:val="FF0000"/>
+                <w:sz w:val="32"/>
+                <w:szCs w:val="44"/>
+              </w:rPr>
+            </w:pPr>
+          </w:p>
+        </w:tc>
+        <w:tc>
+          <w:tcPr>
+            <w:tcW w:w="7087" w:type="dxa"/>
+          </w:tcPr>
+          <w:p>
+            <w:pPr>
+              <w:widowControl w:val="0"/>
+              <w:autoSpaceDE w:val="0"/>
+              <w:autoSpaceDN w:val="0"/>
+              <w:adjustRightInd w:val="0"/>
+              <w:spacing w:before="0" w:line="240" w:lineRule="auto"/>
+              <w:rPr>
+                <w:rFonts w:ascii="BRH Malayalam Extra" w:hAnsi="BRH Malayalam Extra" w:cs="BRH Malayalam Extra"/>
+                <w:color w:val="FF0000"/>
+                <w:sz w:val="36"/>
+                <w:szCs w:val="40"/>
+              </w:rPr>
+            </w:pPr>
+            <w:r>
+              <w:rPr>
+                <w:rFonts w:cs="BRH Malayalam Extra"/>
+                <w:color w:val="FF0000"/>
+                <w:sz w:val="28"/>
+                <w:szCs w:val="40"/>
+              </w:rPr>
+              <w:t>74</w:t>
+            </w:r>
+            <w:r>
+              <w:rPr>
+                <w:rFonts w:ascii="BRH Malayalam Extra" w:hAnsi="BRH Malayalam Extra" w:cs="BRH Malayalam Extra"/>
+                <w:color w:val="FF0000"/>
+                <w:sz w:val="36"/>
+                <w:szCs w:val="40"/>
+              </w:rPr>
+              <w:t xml:space="preserve">)  </w:t>
+            </w:r>
+            <w:r>
+              <w:rPr>
+                <w:rFonts w:cs="BRH Malayalam Extra"/>
+                <w:color w:val="FF0000"/>
+                <w:sz w:val="28"/>
+                <w:szCs w:val="40"/>
+              </w:rPr>
+              <w:t>1</w:t>
+            </w:r>
+            <w:r>
+              <w:rPr>
+                <w:rFonts w:ascii="BRH Malayalam Extra" w:hAnsi="BRH Malayalam Extra" w:cs="BRH Malayalam Extra"/>
+                <w:color w:val="FF0000"/>
+                <w:sz w:val="36"/>
+                <w:szCs w:val="40"/>
+              </w:rPr>
+              <w:t>.</w:t>
+            </w:r>
+            <w:r>
+              <w:rPr>
+                <w:rFonts w:cs="BRH Malayalam Extra"/>
+                <w:color w:val="FF0000"/>
+                <w:sz w:val="28"/>
+                <w:szCs w:val="40"/>
+              </w:rPr>
+              <w:t>3</w:t>
+            </w:r>
+            <w:r>
+              <w:rPr>
+                <w:rFonts w:ascii="BRH Malayalam Extra" w:hAnsi="BRH Malayalam Extra" w:cs="BRH Malayalam Extra"/>
+                <w:color w:val="FF0000"/>
+                <w:sz w:val="36"/>
+                <w:szCs w:val="40"/>
+              </w:rPr>
+              <w:t>.</w:t>
+            </w:r>
+            <w:r>
+              <w:rPr>
+                <w:rFonts w:cs="BRH Malayalam Extra"/>
+                <w:color w:val="FF0000"/>
+                <w:sz w:val="28"/>
+                <w:szCs w:val="40"/>
+              </w:rPr>
+              <w:t>3</w:t>
+            </w:r>
+            <w:r>
+              <w:rPr>
+                <w:rFonts w:ascii="BRH Malayalam Extra" w:hAnsi="BRH Malayalam Extra" w:cs="BRH Malayalam Extra"/>
+                <w:color w:val="FF0000"/>
+                <w:sz w:val="36"/>
+                <w:szCs w:val="40"/>
+              </w:rPr>
+              <w:t>.</w:t>
+            </w:r>
+            <w:r>
+              <w:rPr>
+                <w:rFonts w:cs="BRH Malayalam Extra"/>
+                <w:color w:val="FF0000"/>
+                <w:sz w:val="28"/>
+                <w:szCs w:val="40"/>
+              </w:rPr>
+              <w:t>1</w:t>
+            </w:r>
+            <w:r>
+              <w:rPr>
+                <w:rFonts w:ascii="BRH Malayalam Extra" w:hAnsi="BRH Malayalam Extra" w:cs="BRH Malayalam Extra"/>
+                <w:color w:val="FF0000"/>
+                <w:sz w:val="36"/>
+                <w:szCs w:val="40"/>
+              </w:rPr>
+              <w:t>(</w:t>
+            </w:r>
+            <w:r>
+              <w:rPr>
+                <w:rFonts w:cs="BRH Malayalam Extra"/>
+                <w:color w:val="FF0000"/>
+                <w:sz w:val="28"/>
+                <w:szCs w:val="40"/>
+              </w:rPr>
+              <w:t>58</w:t>
+            </w:r>
+            <w:r>
+              <w:rPr>
+                <w:rFonts w:ascii="BRH Malayalam Extra" w:hAnsi="BRH Malayalam Extra" w:cs="BRH Malayalam Extra"/>
+                <w:color w:val="FF0000"/>
+                <w:sz w:val="36"/>
+                <w:szCs w:val="40"/>
+              </w:rPr>
+              <w:t>)- ty</w:t>
+            </w:r>
+            <w:r>
+              <w:rPr>
+                <w:rFonts w:ascii="BRH Malayalam Extra" w:hAnsi="BRH Malayalam Extra" w:cs="BRH Malayalam Extra"/>
+                <w:color w:val="FF0000"/>
+                <w:sz w:val="29"/>
+                <w:szCs w:val="40"/>
+              </w:rPr>
+              <w:t>–</w:t>
+            </w:r>
+            <w:r>
+              <w:rPr>
+                <w:rFonts w:ascii="BRH Malayalam Extra" w:hAnsi="BRH Malayalam Extra" w:cs="BRH Malayalam Extra"/>
+                <w:color w:val="FF0000"/>
+                <w:sz w:val="36"/>
+                <w:szCs w:val="40"/>
+              </w:rPr>
+              <w:t>(³§</w:t>
+            </w:r>
+            <w:proofErr w:type="gramStart"/>
+            <w:r>
+              <w:rPr>
+                <w:rFonts w:ascii="BRH Malayalam Extra" w:hAnsi="BRH Malayalam Extra" w:cs="BRH Malayalam Extra"/>
+                <w:color w:val="FF0000"/>
+                <w:sz w:val="29"/>
+                <w:szCs w:val="40"/>
+              </w:rPr>
+              <w:t>–</w:t>
+            </w:r>
+            <w:r>
+              <w:rPr>
+                <w:rFonts w:ascii="BRH Malayalam Extra" w:hAnsi="BRH Malayalam Extra" w:cs="BRH Malayalam Extra"/>
+                <w:color w:val="FF0000"/>
+                <w:sz w:val="36"/>
+                <w:szCs w:val="40"/>
+              </w:rPr>
+              <w:t>)sz</w:t>
+            </w:r>
+            <w:proofErr w:type="gramEnd"/>
+            <w:r>
+              <w:rPr>
+                <w:rFonts w:ascii="BRH Malayalam Extra" w:hAnsi="BRH Malayalam Extra" w:cs="BRH Malayalam Extra"/>
+                <w:color w:val="FF0000"/>
+                <w:sz w:val="29"/>
+                <w:szCs w:val="40"/>
+              </w:rPr>
+              <w:t>–</w:t>
+            </w:r>
+            <w:r>
+              <w:rPr>
+                <w:rFonts w:ascii="BRH Malayalam Extra" w:hAnsi="BRH Malayalam Extra" w:cs="BRH Malayalam Extra"/>
+                <w:color w:val="FF0000"/>
+                <w:sz w:val="36"/>
+                <w:szCs w:val="40"/>
+              </w:rPr>
+              <w:t xml:space="preserve">J || </w:t>
+            </w:r>
+          </w:p>
+          <w:p>
+            <w:pPr>
+              <w:autoSpaceDE w:val="0"/>
+              <w:autoSpaceDN w:val="0"/>
+              <w:adjustRightInd w:val="0"/>
+              <w:spacing w:before="0" w:line="240" w:lineRule="auto"/>
+              <w:rPr>
+                <w:rFonts w:ascii="BRH Malayalam Extra" w:hAnsi="BRH Malayalam Extra" w:cs="BRH Malayalam Extra"/>
+                <w:color w:val="FF0000"/>
+                <w:sz w:val="36"/>
+                <w:szCs w:val="40"/>
+              </w:rPr>
+            </w:pPr>
+            <w:r>
+              <w:rPr>
+                <w:rFonts w:ascii="BRH Malayalam Extra" w:hAnsi="BRH Malayalam Extra" w:cs="BRH Malayalam Extra"/>
+                <w:color w:val="FF0000"/>
+                <w:sz w:val="36"/>
+                <w:szCs w:val="40"/>
+              </w:rPr>
+              <w:t>ty</w:t>
+            </w:r>
+            <w:r>
+              <w:rPr>
+                <w:rFonts w:ascii="BRH Malayalam Extra" w:hAnsi="BRH Malayalam Extra" w:cs="BRH Malayalam Extra"/>
+                <w:color w:val="FF0000"/>
+                <w:sz w:val="29"/>
+                <w:szCs w:val="40"/>
+              </w:rPr>
+              <w:t>–</w:t>
+            </w:r>
+            <w:r>
+              <w:rPr>
+                <w:rFonts w:ascii="BRH Malayalam Extra" w:hAnsi="BRH Malayalam Extra" w:cs="BRH Malayalam Extra"/>
+                <w:color w:val="FF0000"/>
+                <w:sz w:val="36"/>
+                <w:szCs w:val="40"/>
+              </w:rPr>
+              <w:t>(³§</w:t>
+            </w:r>
+            <w:proofErr w:type="gramStart"/>
+            <w:r>
+              <w:rPr>
+                <w:rFonts w:ascii="BRH Malayalam Extra" w:hAnsi="BRH Malayalam Extra" w:cs="BRH Malayalam Extra"/>
+                <w:color w:val="FF0000"/>
+                <w:sz w:val="29"/>
+                <w:szCs w:val="40"/>
+              </w:rPr>
+              <w:t>–</w:t>
+            </w:r>
+            <w:r>
+              <w:rPr>
+                <w:rFonts w:ascii="BRH Malayalam Extra" w:hAnsi="BRH Malayalam Extra" w:cs="BRH Malayalam Extra"/>
+                <w:color w:val="FF0000"/>
+                <w:sz w:val="36"/>
+                <w:szCs w:val="40"/>
+              </w:rPr>
+              <w:t>)</w:t>
+            </w:r>
+            <w:r>
+              <w:rPr>
+                <w:rFonts w:ascii="BRH Malayalam Extra" w:hAnsi="BRH Malayalam Extra" w:cs="BRH Malayalam Extra"/>
+                <w:color w:val="FF0000"/>
+                <w:sz w:val="36"/>
+                <w:szCs w:val="40"/>
+                <w:highlight w:val="green"/>
+              </w:rPr>
+              <w:t>sz</w:t>
+            </w:r>
+            <w:proofErr w:type="gramEnd"/>
+            <w:r>
+              <w:rPr>
+                <w:rFonts w:ascii="BRH Malayalam Extra" w:hAnsi="BRH Malayalam Extra" w:cs="BRH Malayalam Extra"/>
+                <w:color w:val="FF0000"/>
+                <w:sz w:val="29"/>
+                <w:szCs w:val="40"/>
+                <w:highlight w:val="green"/>
+              </w:rPr>
+              <w:t>–</w:t>
+            </w:r>
+            <w:r>
+              <w:rPr>
+                <w:rFonts w:ascii="BRH Malayalam Extra" w:hAnsi="BRH Malayalam Extra" w:cs="BRH Malayalam Extra"/>
+                <w:color w:val="FF0000"/>
+                <w:sz w:val="36"/>
+                <w:szCs w:val="40"/>
+                <w:highlight w:val="green"/>
+              </w:rPr>
+              <w:t>ky</w:t>
+            </w:r>
+            <w:r>
+              <w:rPr>
+                <w:rFonts w:ascii="BRH Malayalam Extra" w:hAnsi="BRH Malayalam Extra" w:cs="BRH Malayalam Extra"/>
+                <w:color w:val="FF0000"/>
+                <w:sz w:val="36"/>
+                <w:szCs w:val="40"/>
+              </w:rPr>
+              <w:t xml:space="preserve">Zy— ty(³§)szJ | </w:t>
+            </w:r>
+          </w:p>
+          <w:p>
+            <w:pPr>
+              <w:widowControl w:val="0"/>
+              <w:autoSpaceDE w:val="0"/>
+              <w:autoSpaceDN w:val="0"/>
+              <w:adjustRightInd w:val="0"/>
+              <w:spacing w:before="0" w:line="240" w:lineRule="auto"/>
+              <w:rPr>
+                <w:rFonts w:cs="BRH Malayalam Extra"/>
+                <w:color w:val="FF0000"/>
+                <w:sz w:val="32"/>
+                <w:szCs w:val="44"/>
+              </w:rPr>
+            </w:pPr>
+          </w:p>
+        </w:tc>
+      </w:tr>
+      <w:tr>
+        <w:trPr>
+          <w:trHeight w:val="517"/>
+        </w:trPr>
+        <w:tc>
+          <w:tcPr>
+            <w:tcW w:w="6883" w:type="dxa"/>
+          </w:tcPr>
+          <w:p>
+            <w:pPr>
+              <w:widowControl w:val="0"/>
+              <w:autoSpaceDE w:val="0"/>
+              <w:autoSpaceDN w:val="0"/>
+              <w:adjustRightInd w:val="0"/>
+              <w:spacing w:before="0" w:line="240" w:lineRule="auto"/>
+              <w:rPr>
+                <w:rFonts w:ascii="BRH Malayalam Extra" w:hAnsi="BRH Malayalam Extra" w:cs="BRH Malayalam Extra"/>
+                <w:color w:val="000000"/>
+                <w:sz w:val="32"/>
+                <w:szCs w:val="44"/>
+              </w:rPr>
+            </w:pPr>
+            <w:r>
+              <w:rPr>
+                <w:rFonts w:cs="BRH Malayalam Extra"/>
+                <w:color w:val="000000"/>
+                <w:sz w:val="32"/>
+                <w:szCs w:val="44"/>
+              </w:rPr>
+              <w:lastRenderedPageBreak/>
               <w:t>32</w:t>
             </w:r>
             <w:r>
@@ -2538,7 +3150,6 @@
                 <w:sz w:val="28"/>
                 <w:szCs w:val="40"/>
               </w:rPr>
-              <w:lastRenderedPageBreak/>
               <w:t>26</w:t>
             </w:r>
             <w:r>
@@ -4691,6 +5302,7 @@
                 <w:sz w:val="36"/>
                 <w:szCs w:val="40"/>
               </w:rPr>
+              <w:lastRenderedPageBreak/>
               <w:t>¥kp—Z</w:t>
             </w:r>
             <w:r>
@@ -5520,6 +6132,7 @@
                 <w:sz w:val="36"/>
                 <w:szCs w:val="40"/>
               </w:rPr>
+              <w:lastRenderedPageBreak/>
               <w:t>¥kp—</w:t>
             </w:r>
             <w:r>
@@ -8365,6 +8978,7 @@
                 <w:sz w:val="28"/>
                 <w:szCs w:val="40"/>
               </w:rPr>
+              <w:lastRenderedPageBreak/>
               <w:t>3</w:t>
             </w:r>
             <w:r>
@@ -8800,7 +9414,6 @@
                 <w:sz w:val="28"/>
                 <w:szCs w:val="40"/>
               </w:rPr>
-              <w:lastRenderedPageBreak/>
               <w:t>16</w:t>
             </w:r>
             <w:r>
@@ -9176,7 +9789,6 @@
                 <w:sz w:val="28"/>
                 <w:szCs w:val="40"/>
               </w:rPr>
-              <w:lastRenderedPageBreak/>
               <w:t>16</w:t>
             </w:r>
             <w:r>
@@ -9498,7 +10110,6 @@
                 <w:sz w:val="28"/>
                 <w:szCs w:val="40"/>
               </w:rPr>
-              <w:lastRenderedPageBreak/>
               <w:t>13</w:t>
             </w:r>
             <w:r>
@@ -11430,7 +12041,17 @@
                 <w:sz w:val="36"/>
                 <w:szCs w:val="40"/>
               </w:rPr>
-              <w:t xml:space="preserve"> ZûxI Zûx i¡</w:t>
+              <w:t xml:space="preserve"> ZûxI </w:t>
+            </w:r>
+            <w:r>
+              <w:rPr>
+                <w:rFonts w:ascii="BRH Malayalam Extra" w:hAnsi="BRH Malayalam Extra" w:cs="BRH Malayalam Extra"/>
+                <w:color w:val="000000"/>
+                <w:sz w:val="36"/>
+                <w:szCs w:val="40"/>
+              </w:rPr>
+              <w:lastRenderedPageBreak/>
+              <w:t>Zûx i¡</w:t>
             </w:r>
             <w:r>
               <w:rPr>
@@ -11486,7 +12107,6 @@
                 <w:color w:val="000000"/>
                 <w:szCs w:val="36"/>
               </w:rPr>
-              <w:lastRenderedPageBreak/>
               <w:t>39</w:t>
             </w:r>
             <w:r>
@@ -12072,6 +12692,7 @@
                 <w:sz w:val="36"/>
                 <w:szCs w:val="40"/>
               </w:rPr>
+              <w:lastRenderedPageBreak/>
               <w:t>Zûx i¡</w:t>
             </w:r>
             <w:r>
@@ -12129,7 +12750,6 @@
                 <w:sz w:val="28"/>
                 <w:szCs w:val="40"/>
               </w:rPr>
-              <w:lastRenderedPageBreak/>
               <w:t>39</w:t>
             </w:r>
             <w:r>
@@ -14624,6 +15244,7 @@
                 <w:sz w:val="36"/>
                 <w:szCs w:val="40"/>
               </w:rPr>
+              <w:lastRenderedPageBreak/>
               <w:t>k</w:t>
             </w:r>
             <w:r>
@@ -14700,6 +15321,7 @@
                 <w:sz w:val="28"/>
                 <w:szCs w:val="40"/>
               </w:rPr>
+              <w:lastRenderedPageBreak/>
               <w:t>56</w:t>
             </w:r>
             <w:r>
@@ -14843,6 +15465,7 @@
                 <w:sz w:val="36"/>
                 <w:szCs w:val="40"/>
               </w:rPr>
+              <w:lastRenderedPageBreak/>
               <w:t>k</w:t>
             </w:r>
             <w:r>
@@ -16236,19 +16859,6 @@
           <w:u w:val="single"/>
         </w:rPr>
       </w:pPr>
-    </w:p>
-    <w:p>
-      <w:pPr>
-        <w:spacing w:before="0" w:line="240" w:lineRule="auto"/>
-        <w:jc w:val="center"/>
-        <w:rPr>
-          <w:b/>
-          <w:bCs/>
-          <w:sz w:val="32"/>
-          <w:szCs w:val="32"/>
-          <w:u w:val="single"/>
-        </w:rPr>
-      </w:pPr>
       <w:r>
         <w:rPr>
           <w:b/>
@@ -16257,6 +16867,7 @@
           <w:szCs w:val="32"/>
           <w:u w:val="single"/>
         </w:rPr>
+        <w:lastRenderedPageBreak/>
         <w:t xml:space="preserve">TS </w:t>
       </w:r>
       <w:r>
@@ -16307,7 +16918,7 @@
           <w:szCs w:val="32"/>
           <w:u w:val="single"/>
         </w:rPr>
-        <w:t>2</w:t>
+        <w:t>3</w:t>
       </w:r>
       <w:r>
         <w:rPr>
@@ -16327,7 +16938,7 @@
           <w:szCs w:val="32"/>
           <w:u w:val="single"/>
         </w:rPr>
-        <w:t>Tamil</w:t>
+        <w:t>Malayalam</w:t>
       </w:r>
       <w:r>
         <w:rPr>
@@ -16368,1533 +16979,6 @@
           <w:u w:val="single"/>
         </w:rPr>
         <w:t>31st March 2022</w:t>
-      </w:r>
-    </w:p>
-    <w:p>
-      <w:pPr>
-        <w:spacing w:before="0" w:line="240" w:lineRule="auto"/>
-        <w:jc w:val="center"/>
-        <w:rPr>
-          <w:b/>
-          <w:bCs/>
-          <w:sz w:val="28"/>
-          <w:szCs w:val="32"/>
-        </w:rPr>
-      </w:pPr>
-      <w:r>
-        <w:rPr>
-          <w:b/>
-          <w:bCs/>
-          <w:sz w:val="28"/>
-          <w:szCs w:val="32"/>
-        </w:rPr>
-        <w:t>(</w:t>
-      </w:r>
-      <w:proofErr w:type="gramStart"/>
-      <w:r>
-        <w:rPr>
-          <w:b/>
-          <w:bCs/>
-          <w:sz w:val="28"/>
-          <w:szCs w:val="32"/>
-        </w:rPr>
-        <w:t>ignore</w:t>
-      </w:r>
-      <w:proofErr w:type="gramEnd"/>
-      <w:r>
-        <w:rPr>
-          <w:b/>
-          <w:bCs/>
-          <w:sz w:val="28"/>
-          <w:szCs w:val="32"/>
-        </w:rPr>
-        <w:t xml:space="preserve"> those which are already incorporated in your book’s version and date)</w:t>
-      </w:r>
-    </w:p>
-    <w:tbl>
-      <w:tblPr>
-        <w:tblW w:w="13970" w:type="dxa"/>
-        <w:tblInd w:w="-792" w:type="dxa"/>
-        <w:tblBorders>
-          <w:top w:val="single" w:sz="4" w:space="0" w:color="000000"/>
-          <w:left w:val="single" w:sz="4" w:space="0" w:color="000000"/>
-          <w:bottom w:val="single" w:sz="4" w:space="0" w:color="000000"/>
-          <w:right w:val="single" w:sz="4" w:space="0" w:color="000000"/>
-          <w:insideH w:val="single" w:sz="4" w:space="0" w:color="000000"/>
-          <w:insideV w:val="single" w:sz="4" w:space="0" w:color="000000"/>
-        </w:tblBorders>
-        <w:tblLook w:val="04A0" w:firstRow="1" w:lastRow="0" w:firstColumn="1" w:lastColumn="0" w:noHBand="0" w:noVBand="1"/>
-      </w:tblPr>
-      <w:tblGrid>
-        <w:gridCol w:w="2630"/>
-        <w:gridCol w:w="5528"/>
-        <w:gridCol w:w="5812"/>
-      </w:tblGrid>
-      <w:tr>
-        <w:tc>
-          <w:tcPr>
-            <w:tcW w:w="2630" w:type="dxa"/>
-          </w:tcPr>
-          <w:p>
-            <w:pPr>
-              <w:spacing w:before="0" w:line="240" w:lineRule="auto"/>
-              <w:jc w:val="center"/>
-              <w:rPr>
-                <w:b/>
-                <w:sz w:val="32"/>
-                <w:szCs w:val="32"/>
-              </w:rPr>
-            </w:pPr>
-            <w:r>
-              <w:rPr>
-                <w:b/>
-                <w:sz w:val="32"/>
-                <w:szCs w:val="32"/>
-              </w:rPr>
-              <w:t>Section, Paragraph</w:t>
-            </w:r>
-          </w:p>
-          <w:p>
-            <w:pPr>
-              <w:spacing w:before="0" w:line="240" w:lineRule="auto"/>
-              <w:jc w:val="center"/>
-              <w:rPr>
-                <w:b/>
-                <w:sz w:val="32"/>
-                <w:szCs w:val="32"/>
-              </w:rPr>
-            </w:pPr>
-            <w:r>
-              <w:rPr>
-                <w:b/>
-                <w:sz w:val="32"/>
-                <w:szCs w:val="32"/>
-              </w:rPr>
-              <w:t>Reference</w:t>
-            </w:r>
-          </w:p>
-        </w:tc>
-        <w:tc>
-          <w:tcPr>
-            <w:tcW w:w="5528" w:type="dxa"/>
-          </w:tcPr>
-          <w:p>
-            <w:pPr>
-              <w:spacing w:before="0" w:line="240" w:lineRule="auto"/>
-              <w:jc w:val="center"/>
-              <w:rPr>
-                <w:b/>
-                <w:sz w:val="32"/>
-                <w:szCs w:val="32"/>
-              </w:rPr>
-            </w:pPr>
-            <w:r>
-              <w:rPr>
-                <w:b/>
-                <w:sz w:val="32"/>
-                <w:szCs w:val="32"/>
-              </w:rPr>
-              <w:t>As Printed</w:t>
-            </w:r>
-          </w:p>
-        </w:tc>
-        <w:tc>
-          <w:tcPr>
-            <w:tcW w:w="5812" w:type="dxa"/>
-          </w:tcPr>
-          <w:p>
-            <w:pPr>
-              <w:spacing w:before="0" w:line="240" w:lineRule="auto"/>
-              <w:ind w:right="-18"/>
-              <w:jc w:val="center"/>
-              <w:rPr>
-                <w:b/>
-                <w:sz w:val="32"/>
-                <w:szCs w:val="32"/>
-              </w:rPr>
-            </w:pPr>
-            <w:r>
-              <w:rPr>
-                <w:b/>
-                <w:sz w:val="32"/>
-                <w:szCs w:val="32"/>
-              </w:rPr>
-              <w:t>To be read as or corrected as</w:t>
-            </w:r>
-            <w:r>
-              <w:rPr>
-                <w:b/>
-                <w:sz w:val="32"/>
-                <w:szCs w:val="32"/>
-              </w:rPr>
-              <w:t xml:space="preserve"> </w:t>
-            </w:r>
-          </w:p>
-        </w:tc>
-      </w:tr>
-    </w:tbl>
-    <w:p>
-      <w:pPr>
-        <w:spacing w:before="0" w:line="240" w:lineRule="auto"/>
-        <w:rPr>
-          <w:vanish/>
-          <w:sz w:val="32"/>
-          <w:szCs w:val="32"/>
-        </w:rPr>
-      </w:pPr>
-    </w:p>
-    <w:tbl>
-      <w:tblPr>
-        <w:tblW w:w="13921" w:type="dxa"/>
-        <w:tblInd w:w="-743" w:type="dxa"/>
-        <w:tblBorders>
-          <w:top w:val="single" w:sz="4" w:space="0" w:color="000000"/>
-          <w:left w:val="single" w:sz="4" w:space="0" w:color="000000"/>
-          <w:bottom w:val="single" w:sz="4" w:space="0" w:color="000000"/>
-          <w:right w:val="single" w:sz="4" w:space="0" w:color="000000"/>
-          <w:insideH w:val="single" w:sz="4" w:space="0" w:color="000000"/>
-          <w:insideV w:val="single" w:sz="4" w:space="0" w:color="000000"/>
-        </w:tblBorders>
-        <w:tblLook w:val="04A0" w:firstRow="1" w:lastRow="0" w:firstColumn="1" w:lastColumn="0" w:noHBand="0" w:noVBand="1"/>
-      </w:tblPr>
-      <w:tblGrid>
-        <w:gridCol w:w="2581"/>
-        <w:gridCol w:w="5528"/>
-        <w:gridCol w:w="5812"/>
-      </w:tblGrid>
-      <w:tr>
-        <w:trPr>
-          <w:trHeight w:val="2519"/>
-        </w:trPr>
-        <w:tc>
-          <w:tcPr>
-            <w:tcW w:w="2581" w:type="dxa"/>
-          </w:tcPr>
-          <w:p>
-            <w:pPr>
-              <w:widowControl w:val="0"/>
-              <w:autoSpaceDE w:val="0"/>
-              <w:autoSpaceDN w:val="0"/>
-              <w:adjustRightInd w:val="0"/>
-              <w:spacing w:before="0" w:line="240" w:lineRule="auto"/>
-              <w:rPr>
-                <w:rFonts w:cs="Arial"/>
-                <w:b/>
-                <w:bCs/>
-                <w:sz w:val="28"/>
-                <w:szCs w:val="28"/>
-              </w:rPr>
-            </w:pPr>
-            <w:r>
-              <w:rPr>
-                <w:rFonts w:cs="Arial"/>
-                <w:b/>
-                <w:bCs/>
-                <w:sz w:val="28"/>
-                <w:szCs w:val="28"/>
-              </w:rPr>
-              <w:t>TS 1.</w:t>
-            </w:r>
-            <w:r>
-              <w:rPr>
-                <w:rFonts w:cs="Arial"/>
-                <w:b/>
-                <w:bCs/>
-                <w:sz w:val="28"/>
-                <w:szCs w:val="28"/>
-              </w:rPr>
-              <w:t>2</w:t>
-            </w:r>
-            <w:r>
-              <w:rPr>
-                <w:rFonts w:cs="Arial"/>
-                <w:b/>
-                <w:bCs/>
-                <w:sz w:val="28"/>
-                <w:szCs w:val="28"/>
-              </w:rPr>
-              <w:t xml:space="preserve">.3.1 </w:t>
-            </w:r>
-            <w:r>
-              <w:rPr>
-                <w:rFonts w:cs="Arial"/>
-                <w:b/>
-                <w:bCs/>
-                <w:sz w:val="28"/>
-                <w:szCs w:val="28"/>
-              </w:rPr>
-              <w:t xml:space="preserve">– </w:t>
-            </w:r>
-            <w:r>
-              <w:rPr>
-                <w:rFonts w:cs="Arial"/>
-                <w:b/>
-                <w:bCs/>
-                <w:sz w:val="28"/>
-                <w:szCs w:val="28"/>
-              </w:rPr>
-              <w:t>Ghanam</w:t>
-            </w:r>
-          </w:p>
-          <w:p>
-            <w:pPr>
-              <w:spacing w:before="0" w:line="240" w:lineRule="auto"/>
-              <w:ind w:left="29"/>
-              <w:rPr>
-                <w:b/>
-                <w:bCs/>
-                <w:sz w:val="28"/>
-                <w:szCs w:val="32"/>
-              </w:rPr>
-            </w:pPr>
-          </w:p>
-          <w:p>
-            <w:pPr>
-              <w:spacing w:before="0" w:line="240" w:lineRule="auto"/>
-              <w:ind w:left="29"/>
-              <w:rPr>
-                <w:rFonts w:cs="Arial"/>
-                <w:color w:val="000000"/>
-                <w:sz w:val="28"/>
-                <w:szCs w:val="32"/>
-              </w:rPr>
-            </w:pPr>
-          </w:p>
-        </w:tc>
-        <w:tc>
-          <w:tcPr>
-            <w:tcW w:w="5528" w:type="dxa"/>
-          </w:tcPr>
-          <w:p>
-            <w:pPr>
-              <w:spacing w:before="0" w:line="240" w:lineRule="auto"/>
-              <w:ind w:left="29"/>
-              <w:rPr>
-                <w:b/>
-                <w:bCs/>
-                <w:sz w:val="28"/>
-                <w:szCs w:val="32"/>
-              </w:rPr>
-            </w:pPr>
-            <w:r>
-              <w:rPr>
-                <w:rFonts w:ascii="BRH Devanagari Extra" w:hAnsi="BRH Devanagari Extra" w:cs="Latha"/>
-                <w:b/>
-                <w:bCs/>
-                <w:sz w:val="32"/>
-                <w:szCs w:val="32"/>
-                <w:lang w:bidi="ta-IN"/>
-              </w:rPr>
-              <w:t>Å</w:t>
-            </w:r>
-            <w:r>
-              <w:rPr>
-                <w:rFonts w:ascii="Latha" w:hAnsi="Latha" w:cs="Latha"/>
-                <w:szCs w:val="28"/>
-                <w:cs/>
-                <w:lang w:bidi="ta-IN"/>
-              </w:rPr>
-              <w:t>க்</w:t>
-            </w:r>
-            <w:r>
-              <w:rPr>
-                <w:rFonts w:ascii="Latha" w:hAnsi="Latha" w:cs="Latha"/>
-                <w:b/>
-                <w:bCs/>
-                <w:position w:val="-12"/>
-                <w:szCs w:val="28"/>
-                <w:cs/>
-                <w:lang w:bidi="ta-IN"/>
-              </w:rPr>
-              <w:t>3</w:t>
-            </w:r>
-            <w:r>
-              <w:rPr>
-                <w:rFonts w:ascii="Latha" w:hAnsi="Latha" w:cs="Latha"/>
-                <w:szCs w:val="28"/>
-                <w:highlight w:val="yellow"/>
-                <w:cs/>
-                <w:lang w:bidi="ta-IN"/>
-              </w:rPr>
-              <w:t>னே</w:t>
-            </w:r>
-            <w:r>
-              <w:rPr>
-                <w:rFonts w:ascii="BRH Devanagari Extra" w:hAnsi="BRH Devanagari Extra" w:cs="BRH Devanagari Extra"/>
-                <w:color w:val="000000"/>
-                <w:sz w:val="40"/>
-                <w:szCs w:val="40"/>
-              </w:rPr>
-              <w:t xml:space="preserve"> </w:t>
-            </w:r>
-            <w:r>
-              <w:rPr>
-                <w:rFonts w:ascii="BRH Devanagari Extra" w:hAnsi="BRH Devanagari Extra" w:cs="Latha"/>
-                <w:b/>
-                <w:bCs/>
-                <w:sz w:val="32"/>
-                <w:szCs w:val="32"/>
-                <w:highlight w:val="yellow"/>
-                <w:lang w:bidi="ta-IN"/>
-              </w:rPr>
-              <w:t>Å</w:t>
-            </w:r>
-            <w:r>
-              <w:rPr>
-                <w:rFonts w:ascii="Latha" w:hAnsi="Latha" w:cs="Latha"/>
-                <w:szCs w:val="28"/>
-                <w:highlight w:val="yellow"/>
-                <w:cs/>
-                <w:lang w:bidi="ta-IN"/>
-              </w:rPr>
-              <w:t>க்</w:t>
-            </w:r>
-            <w:r>
-              <w:rPr>
-                <w:rFonts w:ascii="Latha" w:hAnsi="Latha" w:cs="Latha"/>
-                <w:b/>
-                <w:bCs/>
-                <w:position w:val="-12"/>
-                <w:szCs w:val="28"/>
-                <w:highlight w:val="yellow"/>
-                <w:cs/>
-                <w:lang w:bidi="ta-IN"/>
-              </w:rPr>
-              <w:t>3</w:t>
-            </w:r>
-            <w:r>
-              <w:rPr>
-                <w:rFonts w:ascii="Latha" w:hAnsi="Latha" w:cs="Latha"/>
-                <w:szCs w:val="28"/>
-                <w:highlight w:val="yellow"/>
-                <w:cs/>
-                <w:lang w:bidi="ta-IN"/>
-              </w:rPr>
-              <w:t>னே</w:t>
-            </w:r>
-            <w:r>
-              <w:rPr>
-                <w:rFonts w:ascii="BRH Tamil Tab Extra" w:hAnsi="BRH Tamil Tab Extra" w:cs="Latha"/>
-                <w:b/>
-                <w:bCs/>
-                <w:szCs w:val="28"/>
-                <w:lang w:bidi="ta-IN"/>
-              </w:rPr>
-              <w:t>…</w:t>
-            </w:r>
-            <w:r>
-              <w:rPr>
-                <w:rFonts w:ascii="BRH Malayalam Extra" w:hAnsi="BRH Malayalam Extra" w:cs="BRH Malayalam Extra"/>
-                <w:color w:val="000000"/>
-                <w:sz w:val="36"/>
-                <w:szCs w:val="40"/>
-              </w:rPr>
-              <w:t xml:space="preserve"> </w:t>
-            </w:r>
-            <w:r>
-              <w:rPr>
-                <w:b/>
-                <w:bCs/>
-                <w:sz w:val="28"/>
-                <w:szCs w:val="32"/>
-              </w:rPr>
-              <w:t xml:space="preserve"> in</w:t>
-            </w:r>
-            <w:r>
-              <w:rPr>
-                <w:rFonts w:ascii="BRH Malayalam Extra" w:hAnsi="BRH Malayalam Extra" w:cs="BRH Malayalam Extra"/>
-                <w:color w:val="000000"/>
-                <w:sz w:val="36"/>
-                <w:szCs w:val="40"/>
-              </w:rPr>
-              <w:t xml:space="preserve"> </w:t>
-            </w:r>
-            <w:r>
-              <w:rPr>
-                <w:b/>
-                <w:bCs/>
-                <w:sz w:val="28"/>
-                <w:szCs w:val="32"/>
-              </w:rPr>
-              <w:t>34) 1.2.3.1(26)</w:t>
-            </w:r>
-          </w:p>
-          <w:p>
-            <w:pPr>
-              <w:spacing w:before="0" w:line="240" w:lineRule="auto"/>
-              <w:rPr>
-                <w:b/>
-                <w:bCs/>
-                <w:sz w:val="28"/>
-                <w:szCs w:val="32"/>
-              </w:rPr>
-            </w:pPr>
-            <w:r>
-              <w:rPr>
-                <w:rFonts w:ascii="BRH Devanagari Extra" w:hAnsi="BRH Devanagari Extra" w:cs="Latha"/>
-                <w:b/>
-                <w:bCs/>
-                <w:sz w:val="32"/>
-                <w:szCs w:val="32"/>
-                <w:lang w:bidi="ta-IN"/>
-              </w:rPr>
-              <w:t>Å</w:t>
-            </w:r>
-            <w:r>
-              <w:rPr>
-                <w:rFonts w:ascii="Latha" w:hAnsi="Latha" w:cs="Latha"/>
-                <w:szCs w:val="28"/>
-                <w:cs/>
-                <w:lang w:bidi="ta-IN"/>
-              </w:rPr>
-              <w:t>க்</w:t>
-            </w:r>
-            <w:r>
-              <w:rPr>
-                <w:rFonts w:ascii="Latha" w:hAnsi="Latha" w:cs="Latha"/>
-                <w:b/>
-                <w:bCs/>
-                <w:position w:val="-12"/>
-                <w:szCs w:val="28"/>
-                <w:cs/>
-                <w:lang w:bidi="ta-IN"/>
-              </w:rPr>
-              <w:t>3</w:t>
-            </w:r>
-            <w:r>
-              <w:rPr>
-                <w:rFonts w:ascii="Latha" w:hAnsi="Latha" w:cs="Latha"/>
-                <w:szCs w:val="28"/>
-                <w:highlight w:val="yellow"/>
-                <w:cs/>
-                <w:lang w:bidi="ta-IN"/>
-              </w:rPr>
-              <w:t>னே</w:t>
-            </w:r>
-            <w:r>
-              <w:rPr>
-                <w:rFonts w:ascii="BRH Devanagari Extra" w:hAnsi="BRH Devanagari Extra" w:cs="BRH Devanagari Extra"/>
-                <w:color w:val="000000"/>
-                <w:sz w:val="40"/>
-                <w:szCs w:val="40"/>
-              </w:rPr>
-              <w:t xml:space="preserve"> </w:t>
-            </w:r>
-            <w:r>
-              <w:rPr>
-                <w:rFonts w:ascii="BRH Devanagari Extra" w:hAnsi="BRH Devanagari Extra" w:cs="Latha"/>
-                <w:b/>
-                <w:bCs/>
-                <w:sz w:val="32"/>
-                <w:szCs w:val="32"/>
-                <w:highlight w:val="yellow"/>
-                <w:lang w:bidi="ta-IN"/>
-              </w:rPr>
-              <w:t>Å</w:t>
-            </w:r>
-            <w:r>
-              <w:rPr>
-                <w:rFonts w:ascii="Latha" w:hAnsi="Latha" w:cs="Latha"/>
-                <w:szCs w:val="28"/>
-                <w:highlight w:val="yellow"/>
-                <w:cs/>
-                <w:lang w:bidi="ta-IN"/>
-              </w:rPr>
-              <w:t>க்</w:t>
-            </w:r>
-            <w:r>
-              <w:rPr>
-                <w:rFonts w:ascii="Latha" w:hAnsi="Latha" w:cs="Latha"/>
-                <w:b/>
-                <w:bCs/>
-                <w:position w:val="-12"/>
-                <w:szCs w:val="28"/>
-                <w:highlight w:val="yellow"/>
-                <w:cs/>
-                <w:lang w:bidi="ta-IN"/>
-              </w:rPr>
-              <w:t>3</w:t>
-            </w:r>
-            <w:r>
-              <w:rPr>
-                <w:rFonts w:ascii="Latha" w:hAnsi="Latha" w:cs="Latha"/>
-                <w:szCs w:val="28"/>
-                <w:highlight w:val="yellow"/>
-                <w:cs/>
-                <w:lang w:bidi="ta-IN"/>
-              </w:rPr>
-              <w:t>னே</w:t>
-            </w:r>
-            <w:r>
-              <w:rPr>
-                <w:rFonts w:ascii="BRH Tamil Tab Extra" w:hAnsi="BRH Tamil Tab Extra" w:cs="Latha"/>
-                <w:b/>
-                <w:bCs/>
-                <w:szCs w:val="28"/>
-                <w:lang w:bidi="ta-IN"/>
-              </w:rPr>
-              <w:t>…</w:t>
-            </w:r>
-            <w:r>
-              <w:rPr>
-                <w:b/>
-                <w:bCs/>
-                <w:sz w:val="28"/>
-                <w:szCs w:val="32"/>
-              </w:rPr>
-              <w:t xml:space="preserve"> in</w:t>
-            </w:r>
-            <w:r>
-              <w:rPr>
-                <w:rFonts w:ascii="BRH Malayalam Extra" w:hAnsi="BRH Malayalam Extra" w:cs="BRH Malayalam Extra"/>
-                <w:color w:val="000000"/>
-                <w:sz w:val="36"/>
-                <w:szCs w:val="40"/>
-              </w:rPr>
-              <w:t xml:space="preserve"> </w:t>
-            </w:r>
-            <w:r>
-              <w:rPr>
-                <w:b/>
-                <w:bCs/>
-                <w:sz w:val="28"/>
-                <w:szCs w:val="32"/>
-              </w:rPr>
-              <w:t>3</w:t>
-            </w:r>
-            <w:r>
-              <w:rPr>
-                <w:b/>
-                <w:bCs/>
-                <w:sz w:val="28"/>
-                <w:szCs w:val="32"/>
-              </w:rPr>
-              <w:t>5</w:t>
-            </w:r>
-            <w:r>
-              <w:rPr>
-                <w:b/>
-                <w:bCs/>
-                <w:sz w:val="28"/>
-                <w:szCs w:val="32"/>
-              </w:rPr>
-              <w:t>) 1.2.3.1(2</w:t>
-            </w:r>
-            <w:r>
-              <w:rPr>
-                <w:b/>
-                <w:bCs/>
-                <w:sz w:val="28"/>
-                <w:szCs w:val="32"/>
-              </w:rPr>
-              <w:t>7</w:t>
-            </w:r>
-            <w:r>
-              <w:rPr>
-                <w:b/>
-                <w:bCs/>
-                <w:sz w:val="28"/>
-                <w:szCs w:val="32"/>
-              </w:rPr>
-              <w:t>)</w:t>
-            </w:r>
-          </w:p>
-          <w:p>
-            <w:pPr>
-              <w:spacing w:before="0" w:line="240" w:lineRule="auto"/>
-              <w:rPr>
-                <w:rFonts w:ascii="BRH Malayalam Extra" w:hAnsi="BRH Malayalam Extra" w:cs="BRH Malayalam Extra"/>
-                <w:sz w:val="28"/>
-                <w:szCs w:val="36"/>
-              </w:rPr>
-            </w:pPr>
-            <w:r>
-              <w:rPr>
-                <w:rFonts w:ascii="Latha" w:hAnsi="Latha" w:cs="Latha"/>
-                <w:szCs w:val="28"/>
-                <w:cs/>
-                <w:lang w:bidi="ta-IN"/>
-              </w:rPr>
-              <w:t>மக்</w:t>
-            </w:r>
-            <w:r>
-              <w:rPr>
-                <w:rFonts w:ascii="Latha" w:hAnsi="Latha" w:cs="Latha"/>
-                <w:b/>
-                <w:bCs/>
-                <w:position w:val="-12"/>
-                <w:szCs w:val="28"/>
-                <w:cs/>
-                <w:lang w:bidi="ta-IN"/>
-              </w:rPr>
-              <w:t>3</w:t>
-            </w:r>
-            <w:r>
-              <w:rPr>
-                <w:rFonts w:ascii="Latha" w:hAnsi="Latha" w:cs="Latha"/>
-                <w:szCs w:val="28"/>
-                <w:highlight w:val="yellow"/>
-                <w:cs/>
-                <w:lang w:bidi="ta-IN"/>
-              </w:rPr>
-              <w:t xml:space="preserve">னே </w:t>
-            </w:r>
-            <w:r>
-              <w:rPr>
-                <w:rFonts w:ascii="BRH Devanagari Extra" w:hAnsi="BRH Devanagari Extra" w:cs="Latha"/>
-                <w:b/>
-                <w:bCs/>
-                <w:sz w:val="32"/>
-                <w:szCs w:val="32"/>
-                <w:highlight w:val="yellow"/>
-                <w:lang w:bidi="ta-IN"/>
-              </w:rPr>
-              <w:t>Å</w:t>
-            </w:r>
-            <w:r>
-              <w:rPr>
-                <w:rFonts w:ascii="Latha" w:hAnsi="Latha" w:cs="Latha"/>
-                <w:szCs w:val="28"/>
-                <w:highlight w:val="yellow"/>
-                <w:cs/>
-                <w:lang w:bidi="ta-IN"/>
-              </w:rPr>
-              <w:t>க்</w:t>
-            </w:r>
-            <w:r>
-              <w:rPr>
-                <w:rFonts w:ascii="Latha" w:hAnsi="Latha" w:cs="Latha"/>
-                <w:b/>
-                <w:bCs/>
-                <w:position w:val="-12"/>
-                <w:szCs w:val="28"/>
-                <w:cs/>
-                <w:lang w:bidi="ta-IN"/>
-              </w:rPr>
-              <w:t>3</w:t>
-            </w:r>
-            <w:r>
-              <w:rPr>
-                <w:rFonts w:ascii="Latha" w:hAnsi="Latha" w:cs="Latha"/>
-                <w:szCs w:val="28"/>
-                <w:cs/>
-                <w:lang w:bidi="ta-IN"/>
-              </w:rPr>
-              <w:t>னே</w:t>
-            </w:r>
-            <w:r>
-              <w:rPr>
-                <w:rFonts w:ascii="BRH Malayalam Extra" w:hAnsi="BRH Malayalam Extra" w:cs="BRH Malayalam Extra"/>
-                <w:color w:val="000000"/>
-                <w:sz w:val="36"/>
-                <w:szCs w:val="40"/>
-              </w:rPr>
-              <w:t>–</w:t>
-            </w:r>
-            <w:r>
-              <w:rPr>
-                <w:rFonts w:ascii="BRH Malayalam Extra" w:hAnsi="BRH Malayalam Extra" w:cs="BRH Malayalam Extra"/>
-                <w:color w:val="000000"/>
-                <w:sz w:val="36"/>
-                <w:szCs w:val="40"/>
-              </w:rPr>
-              <w:t xml:space="preserve"> </w:t>
-            </w:r>
-            <w:r>
-              <w:rPr>
-                <w:b/>
-                <w:bCs/>
-                <w:sz w:val="28"/>
-                <w:szCs w:val="32"/>
-              </w:rPr>
-              <w:t>in</w:t>
-            </w:r>
-            <w:r>
-              <w:rPr>
-                <w:rFonts w:ascii="BRH Malayalam Extra" w:hAnsi="BRH Malayalam Extra" w:cs="BRH Malayalam Extra"/>
-                <w:color w:val="000000"/>
-                <w:sz w:val="36"/>
-                <w:szCs w:val="40"/>
-              </w:rPr>
-              <w:t xml:space="preserve"> </w:t>
-            </w:r>
-            <w:r>
-              <w:rPr>
-                <w:b/>
-                <w:bCs/>
-                <w:sz w:val="28"/>
-                <w:szCs w:val="32"/>
-              </w:rPr>
-              <w:t>36</w:t>
-            </w:r>
-            <w:r>
-              <w:rPr>
-                <w:b/>
-                <w:bCs/>
-                <w:sz w:val="28"/>
-                <w:szCs w:val="32"/>
-              </w:rPr>
-              <w:t>) 1.2.3.1(2</w:t>
-            </w:r>
-            <w:r>
-              <w:rPr>
-                <w:b/>
-                <w:bCs/>
-                <w:sz w:val="28"/>
-                <w:szCs w:val="32"/>
-              </w:rPr>
-              <w:t>8</w:t>
-            </w:r>
-            <w:r>
-              <w:rPr>
-                <w:b/>
-                <w:bCs/>
-                <w:sz w:val="28"/>
-                <w:szCs w:val="32"/>
-              </w:rPr>
-              <w:t>)</w:t>
-            </w:r>
-            <w:r>
-              <w:rPr>
-                <w:b/>
-                <w:bCs/>
-                <w:sz w:val="28"/>
-                <w:szCs w:val="32"/>
-              </w:rPr>
-              <w:t xml:space="preserve"> - 2 places</w:t>
-            </w:r>
-          </w:p>
-        </w:tc>
-        <w:tc>
-          <w:tcPr>
-            <w:tcW w:w="5812" w:type="dxa"/>
-          </w:tcPr>
-          <w:p>
-            <w:pPr>
-              <w:spacing w:before="0" w:line="240" w:lineRule="auto"/>
-              <w:ind w:left="29"/>
-              <w:rPr>
-                <w:b/>
-                <w:bCs/>
-                <w:sz w:val="28"/>
-                <w:szCs w:val="32"/>
-              </w:rPr>
-            </w:pPr>
-            <w:r>
-              <w:rPr>
-                <w:rFonts w:ascii="BRH Devanagari Extra" w:hAnsi="BRH Devanagari Extra" w:cs="Latha"/>
-                <w:b/>
-                <w:bCs/>
-                <w:sz w:val="32"/>
-                <w:szCs w:val="32"/>
-                <w:lang w:bidi="ta-IN"/>
-              </w:rPr>
-              <w:t>Å</w:t>
-            </w:r>
-            <w:r>
-              <w:rPr>
-                <w:rFonts w:ascii="Latha" w:hAnsi="Latha" w:cs="Latha"/>
-                <w:szCs w:val="28"/>
-                <w:cs/>
-                <w:lang w:bidi="ta-IN"/>
-              </w:rPr>
-              <w:t>க்</w:t>
-            </w:r>
-            <w:r>
-              <w:rPr>
-                <w:rFonts w:ascii="Latha" w:hAnsi="Latha" w:cs="Latha"/>
-                <w:b/>
-                <w:bCs/>
-                <w:position w:val="-12"/>
-                <w:szCs w:val="28"/>
-                <w:cs/>
-                <w:lang w:bidi="ta-IN"/>
-              </w:rPr>
-              <w:t>3</w:t>
-            </w:r>
-            <w:r>
-              <w:rPr>
-                <w:rFonts w:ascii="Latha" w:hAnsi="Latha" w:cs="Latha"/>
-                <w:szCs w:val="28"/>
-                <w:highlight w:val="green"/>
-                <w:cs/>
-                <w:lang w:bidi="ta-IN"/>
-              </w:rPr>
-              <w:t>னே</w:t>
-            </w:r>
-            <w:r>
-              <w:rPr>
-                <w:rFonts w:ascii="BRH Tamil Tab Extra" w:hAnsi="BRH Tamil Tab Extra" w:cs="Latha"/>
-                <w:b/>
-                <w:bCs/>
-                <w:szCs w:val="28"/>
-                <w:highlight w:val="green"/>
-                <w:lang w:bidi="ta-IN"/>
-              </w:rPr>
-              <w:t>…</w:t>
-            </w:r>
-            <w:r>
-              <w:rPr>
-                <w:rFonts w:ascii="Latha" w:hAnsi="Latha" w:cs="Latha"/>
-                <w:szCs w:val="28"/>
-                <w:highlight w:val="green"/>
-                <w:cs/>
-                <w:lang w:bidi="ta-IN"/>
-              </w:rPr>
-              <w:t xml:space="preserve"> </w:t>
-            </w:r>
-            <w:r>
-              <w:rPr>
-                <w:rFonts w:ascii="Latha" w:hAnsi="Latha" w:cs="Latha"/>
-                <w:szCs w:val="28"/>
-                <w:highlight w:val="green"/>
-                <w:cs/>
-                <w:lang w:bidi="ta-IN"/>
-              </w:rPr>
-              <w:t>அக்</w:t>
-            </w:r>
-            <w:r>
-              <w:rPr>
-                <w:rFonts w:ascii="Latha" w:hAnsi="Latha" w:cs="Latha"/>
-                <w:b/>
-                <w:bCs/>
-                <w:position w:val="-12"/>
-                <w:szCs w:val="28"/>
-                <w:highlight w:val="green"/>
-                <w:cs/>
-                <w:lang w:bidi="ta-IN"/>
-              </w:rPr>
-              <w:t>3</w:t>
-            </w:r>
-            <w:r>
-              <w:rPr>
-                <w:rFonts w:ascii="Latha" w:hAnsi="Latha" w:cs="Latha"/>
-                <w:szCs w:val="28"/>
-                <w:highlight w:val="green"/>
-                <w:cs/>
-                <w:lang w:bidi="ta-IN"/>
-              </w:rPr>
-              <w:t>னே</w:t>
-            </w:r>
-            <w:r>
-              <w:rPr>
-                <w:rFonts w:ascii="BRH Malayalam Extra" w:hAnsi="BRH Malayalam Extra" w:cs="BRH Malayalam Extra"/>
-                <w:color w:val="000000"/>
-                <w:sz w:val="36"/>
-                <w:szCs w:val="40"/>
-              </w:rPr>
-              <w:t>–</w:t>
-            </w:r>
-            <w:r>
-              <w:rPr>
-                <w:b/>
-                <w:bCs/>
-                <w:sz w:val="28"/>
-                <w:szCs w:val="32"/>
-              </w:rPr>
-              <w:t xml:space="preserve"> </w:t>
-            </w:r>
-            <w:r>
-              <w:rPr>
-                <w:b/>
-                <w:bCs/>
-                <w:sz w:val="28"/>
-                <w:szCs w:val="32"/>
-              </w:rPr>
-              <w:t>in</w:t>
-            </w:r>
-            <w:r>
-              <w:rPr>
-                <w:rFonts w:ascii="BRH Malayalam Extra" w:hAnsi="BRH Malayalam Extra" w:cs="BRH Malayalam Extra"/>
-                <w:color w:val="000000"/>
-                <w:sz w:val="36"/>
-                <w:szCs w:val="40"/>
-              </w:rPr>
-              <w:t xml:space="preserve"> </w:t>
-            </w:r>
-            <w:r>
-              <w:rPr>
-                <w:b/>
-                <w:bCs/>
-                <w:sz w:val="28"/>
-                <w:szCs w:val="32"/>
-              </w:rPr>
-              <w:t>34) 1.2.3.1(26)</w:t>
-            </w:r>
-            <w:r>
-              <w:rPr>
-                <w:b/>
-                <w:bCs/>
-                <w:sz w:val="28"/>
-                <w:szCs w:val="32"/>
-              </w:rPr>
-              <w:t xml:space="preserve"> </w:t>
-            </w:r>
-          </w:p>
-          <w:p>
-            <w:pPr>
-              <w:spacing w:before="0" w:line="240" w:lineRule="auto"/>
-              <w:rPr>
-                <w:b/>
-                <w:bCs/>
-                <w:sz w:val="28"/>
-                <w:szCs w:val="32"/>
-              </w:rPr>
-            </w:pPr>
-            <w:r>
-              <w:rPr>
-                <w:rFonts w:ascii="BRH Devanagari Extra" w:hAnsi="BRH Devanagari Extra" w:cs="Latha"/>
-                <w:b/>
-                <w:bCs/>
-                <w:sz w:val="32"/>
-                <w:szCs w:val="32"/>
-                <w:lang w:bidi="ta-IN"/>
-              </w:rPr>
-              <w:t>Å</w:t>
-            </w:r>
-            <w:r>
-              <w:rPr>
-                <w:rFonts w:ascii="Latha" w:hAnsi="Latha" w:cs="Latha"/>
-                <w:szCs w:val="28"/>
-                <w:cs/>
-                <w:lang w:bidi="ta-IN"/>
-              </w:rPr>
-              <w:t>க்</w:t>
-            </w:r>
-            <w:r>
-              <w:rPr>
-                <w:rFonts w:ascii="Latha" w:hAnsi="Latha" w:cs="Latha"/>
-                <w:b/>
-                <w:bCs/>
-                <w:position w:val="-12"/>
-                <w:szCs w:val="28"/>
-                <w:cs/>
-                <w:lang w:bidi="ta-IN"/>
-              </w:rPr>
-              <w:t>3</w:t>
-            </w:r>
-            <w:r>
-              <w:rPr>
-                <w:rFonts w:ascii="Latha" w:hAnsi="Latha" w:cs="Latha"/>
-                <w:szCs w:val="28"/>
-                <w:highlight w:val="green"/>
-                <w:cs/>
-                <w:lang w:bidi="ta-IN"/>
-              </w:rPr>
-              <w:t>னே</w:t>
-            </w:r>
-            <w:r>
-              <w:rPr>
-                <w:rFonts w:ascii="BRH Tamil Tab Extra" w:hAnsi="BRH Tamil Tab Extra" w:cs="Latha"/>
-                <w:b/>
-                <w:bCs/>
-                <w:szCs w:val="28"/>
-                <w:highlight w:val="green"/>
-                <w:lang w:bidi="ta-IN"/>
-              </w:rPr>
-              <w:t>…</w:t>
-            </w:r>
-            <w:r>
-              <w:rPr>
-                <w:rFonts w:ascii="Latha" w:hAnsi="Latha" w:cs="Latha"/>
-                <w:szCs w:val="28"/>
-                <w:highlight w:val="green"/>
-                <w:cs/>
-                <w:lang w:bidi="ta-IN"/>
-              </w:rPr>
-              <w:t xml:space="preserve"> </w:t>
-            </w:r>
-            <w:r>
-              <w:rPr>
-                <w:rFonts w:ascii="Latha" w:hAnsi="Latha" w:cs="Latha"/>
-                <w:szCs w:val="28"/>
-                <w:highlight w:val="green"/>
-                <w:cs/>
-                <w:lang w:bidi="ta-IN"/>
-              </w:rPr>
-              <w:t>அக்</w:t>
-            </w:r>
-            <w:r>
-              <w:rPr>
-                <w:rFonts w:ascii="Latha" w:hAnsi="Latha" w:cs="Latha"/>
-                <w:b/>
-                <w:bCs/>
-                <w:position w:val="-12"/>
-                <w:szCs w:val="28"/>
-                <w:highlight w:val="green"/>
-                <w:cs/>
-                <w:lang w:bidi="ta-IN"/>
-              </w:rPr>
-              <w:t>3</w:t>
-            </w:r>
-            <w:r>
-              <w:rPr>
-                <w:rFonts w:ascii="Latha" w:hAnsi="Latha" w:cs="Latha"/>
-                <w:szCs w:val="28"/>
-                <w:highlight w:val="green"/>
-                <w:cs/>
-                <w:lang w:bidi="ta-IN"/>
-              </w:rPr>
-              <w:t>னே</w:t>
-            </w:r>
-            <w:r>
-              <w:rPr>
-                <w:rFonts w:ascii="BRH Malayalam Extra" w:hAnsi="BRH Malayalam Extra" w:cs="BRH Malayalam Extra"/>
-                <w:color w:val="000000"/>
-                <w:sz w:val="36"/>
-                <w:szCs w:val="40"/>
-              </w:rPr>
-              <w:t>–</w:t>
-            </w:r>
-            <w:r>
-              <w:rPr>
-                <w:rFonts w:ascii="BRH Devanagari Extra" w:hAnsi="BRH Devanagari Extra" w:cs="BRH Devanagari Extra"/>
-                <w:color w:val="000000"/>
-                <w:sz w:val="40"/>
-                <w:szCs w:val="40"/>
-              </w:rPr>
-              <w:t xml:space="preserve"> </w:t>
-            </w:r>
-            <w:r>
-              <w:rPr>
-                <w:b/>
-                <w:bCs/>
-                <w:sz w:val="28"/>
-                <w:szCs w:val="32"/>
-              </w:rPr>
-              <w:t>in</w:t>
-            </w:r>
-            <w:r>
-              <w:rPr>
-                <w:rFonts w:ascii="BRH Devanagari Extra" w:hAnsi="BRH Devanagari Extra" w:cs="BRH Devanagari Extra"/>
-                <w:color w:val="000000"/>
-                <w:sz w:val="40"/>
-                <w:szCs w:val="40"/>
-              </w:rPr>
-              <w:t xml:space="preserve"> </w:t>
-            </w:r>
-            <w:r>
-              <w:rPr>
-                <w:b/>
-                <w:bCs/>
-                <w:sz w:val="28"/>
-                <w:szCs w:val="32"/>
-              </w:rPr>
-              <w:t>3</w:t>
-            </w:r>
-            <w:r>
-              <w:rPr>
-                <w:b/>
-                <w:bCs/>
-                <w:sz w:val="28"/>
-                <w:szCs w:val="32"/>
-              </w:rPr>
-              <w:t>5</w:t>
-            </w:r>
-            <w:r>
-              <w:rPr>
-                <w:b/>
-                <w:bCs/>
-                <w:sz w:val="28"/>
-                <w:szCs w:val="32"/>
-              </w:rPr>
-              <w:t>) 1.2.3.1(2</w:t>
-            </w:r>
-            <w:r>
-              <w:rPr>
-                <w:b/>
-                <w:bCs/>
-                <w:sz w:val="28"/>
-                <w:szCs w:val="32"/>
-              </w:rPr>
-              <w:t>7</w:t>
-            </w:r>
-            <w:r>
-              <w:rPr>
-                <w:b/>
-                <w:bCs/>
-                <w:sz w:val="28"/>
-                <w:szCs w:val="32"/>
-              </w:rPr>
-              <w:t>)</w:t>
-            </w:r>
-          </w:p>
-          <w:p>
-            <w:pPr>
-              <w:spacing w:before="0" w:line="240" w:lineRule="auto"/>
-              <w:rPr>
-                <w:b/>
-                <w:bCs/>
-                <w:sz w:val="28"/>
-                <w:szCs w:val="32"/>
-              </w:rPr>
-            </w:pPr>
-            <w:r>
-              <w:rPr>
-                <w:rFonts w:ascii="Latha" w:hAnsi="Latha" w:cs="Latha"/>
-                <w:szCs w:val="28"/>
-                <w:cs/>
-                <w:lang w:bidi="ta-IN"/>
-              </w:rPr>
-              <w:t>மக்</w:t>
-            </w:r>
-            <w:r>
-              <w:rPr>
-                <w:rFonts w:ascii="Latha" w:hAnsi="Latha" w:cs="Latha"/>
-                <w:b/>
-                <w:bCs/>
-                <w:position w:val="-12"/>
-                <w:szCs w:val="28"/>
-                <w:cs/>
-                <w:lang w:bidi="ta-IN"/>
-              </w:rPr>
-              <w:t>3</w:t>
-            </w:r>
-            <w:r>
-              <w:rPr>
-                <w:rFonts w:ascii="Latha" w:hAnsi="Latha" w:cs="Latha"/>
-                <w:szCs w:val="28"/>
-                <w:highlight w:val="green"/>
-                <w:cs/>
-                <w:lang w:bidi="ta-IN"/>
-              </w:rPr>
-              <w:t>னே</w:t>
-            </w:r>
-            <w:r>
-              <w:rPr>
-                <w:rFonts w:ascii="BRH Tamil Tab Extra" w:hAnsi="BRH Tamil Tab Extra" w:cs="Latha"/>
-                <w:b/>
-                <w:bCs/>
-                <w:szCs w:val="28"/>
-                <w:highlight w:val="green"/>
-                <w:lang w:bidi="ta-IN"/>
-              </w:rPr>
-              <w:t>…</w:t>
-            </w:r>
-            <w:r>
-              <w:rPr>
-                <w:rFonts w:ascii="Latha" w:hAnsi="Latha" w:cs="Latha"/>
-                <w:szCs w:val="28"/>
-                <w:highlight w:val="green"/>
-                <w:cs/>
-                <w:lang w:bidi="ta-IN"/>
-              </w:rPr>
-              <w:t xml:space="preserve"> அ</w:t>
-            </w:r>
-            <w:r>
-              <w:rPr>
-                <w:rFonts w:ascii="Latha" w:hAnsi="Latha" w:cs="Latha"/>
-                <w:szCs w:val="28"/>
-                <w:cs/>
-                <w:lang w:bidi="ta-IN"/>
-              </w:rPr>
-              <w:t>க்</w:t>
-            </w:r>
-            <w:r>
-              <w:rPr>
-                <w:rFonts w:ascii="Latha" w:hAnsi="Latha" w:cs="Latha"/>
-                <w:b/>
-                <w:bCs/>
-                <w:position w:val="-12"/>
-                <w:szCs w:val="28"/>
-                <w:cs/>
-                <w:lang w:bidi="ta-IN"/>
-              </w:rPr>
-              <w:t>3</w:t>
-            </w:r>
-            <w:r>
-              <w:rPr>
-                <w:rFonts w:ascii="Latha" w:hAnsi="Latha" w:cs="Latha"/>
-                <w:szCs w:val="28"/>
-                <w:cs/>
-                <w:lang w:bidi="ta-IN"/>
-              </w:rPr>
-              <w:t>னே</w:t>
-            </w:r>
-            <w:r>
-              <w:rPr>
-                <w:rFonts w:ascii="BRH Malayalam Extra" w:hAnsi="BRH Malayalam Extra" w:cs="BRH Malayalam Extra"/>
-                <w:color w:val="000000"/>
-                <w:sz w:val="36"/>
-                <w:szCs w:val="40"/>
-              </w:rPr>
-              <w:t>–</w:t>
-            </w:r>
-            <w:r>
-              <w:rPr>
-                <w:rFonts w:ascii="BRH Devanagari Extra" w:hAnsi="BRH Devanagari Extra" w:cs="BRH Devanagari Extra"/>
-                <w:color w:val="000000"/>
-                <w:sz w:val="40"/>
-                <w:szCs w:val="40"/>
-              </w:rPr>
-              <w:t xml:space="preserve"> </w:t>
-            </w:r>
-            <w:r>
-              <w:rPr>
-                <w:b/>
-                <w:bCs/>
-                <w:sz w:val="28"/>
-                <w:szCs w:val="32"/>
-              </w:rPr>
-              <w:t>in</w:t>
-            </w:r>
-            <w:r>
-              <w:rPr>
-                <w:b/>
-                <w:bCs/>
-                <w:sz w:val="28"/>
-                <w:szCs w:val="32"/>
-              </w:rPr>
-              <w:t xml:space="preserve"> </w:t>
-            </w:r>
-            <w:r>
-              <w:rPr>
-                <w:b/>
-                <w:bCs/>
-                <w:sz w:val="28"/>
-                <w:szCs w:val="32"/>
-              </w:rPr>
-              <w:t>3</w:t>
-            </w:r>
-            <w:r>
-              <w:rPr>
-                <w:b/>
-                <w:bCs/>
-                <w:sz w:val="28"/>
-                <w:szCs w:val="32"/>
-              </w:rPr>
-              <w:t>5</w:t>
-            </w:r>
-            <w:r>
-              <w:rPr>
-                <w:b/>
-                <w:bCs/>
-                <w:sz w:val="28"/>
-                <w:szCs w:val="32"/>
-              </w:rPr>
-              <w:t>) 1.2.3.1(2</w:t>
-            </w:r>
-            <w:r>
-              <w:rPr>
-                <w:b/>
-                <w:bCs/>
-                <w:sz w:val="28"/>
-                <w:szCs w:val="32"/>
-              </w:rPr>
-              <w:t>8</w:t>
-            </w:r>
-            <w:r>
-              <w:rPr>
-                <w:b/>
-                <w:bCs/>
-                <w:sz w:val="28"/>
-                <w:szCs w:val="32"/>
-              </w:rPr>
-              <w:t>)</w:t>
-            </w:r>
-            <w:r>
-              <w:rPr>
-                <w:b/>
-                <w:bCs/>
-                <w:sz w:val="28"/>
-                <w:szCs w:val="32"/>
-              </w:rPr>
-              <w:t xml:space="preserve"> - 2 places</w:t>
-            </w:r>
-          </w:p>
-          <w:p>
-            <w:pPr>
-              <w:spacing w:before="0" w:line="240" w:lineRule="auto"/>
-              <w:rPr>
-                <w:rFonts w:ascii="BRH Malayalam Extra" w:hAnsi="BRH Malayalam Extra" w:cs="BRH Malayalam Extra"/>
-                <w:sz w:val="28"/>
-                <w:szCs w:val="36"/>
-              </w:rPr>
-            </w:pPr>
-            <w:r>
-              <w:rPr>
-                <w:b/>
-                <w:bCs/>
-                <w:sz w:val="28"/>
-                <w:szCs w:val="32"/>
-              </w:rPr>
-              <w:t>(</w:t>
-            </w:r>
-            <w:proofErr w:type="gramStart"/>
-            <w:r>
-              <w:rPr>
-                <w:b/>
-                <w:bCs/>
-                <w:sz w:val="28"/>
-                <w:szCs w:val="32"/>
-              </w:rPr>
-              <w:t>no</w:t>
-            </w:r>
-            <w:proofErr w:type="gramEnd"/>
-            <w:r>
-              <w:rPr>
-                <w:b/>
-                <w:bCs/>
-                <w:sz w:val="28"/>
-                <w:szCs w:val="32"/>
-              </w:rPr>
-              <w:t xml:space="preserve"> elision for “a”</w:t>
-            </w:r>
-            <w:r>
-              <w:rPr>
-                <w:rFonts w:ascii="BRH Malayalam Extra" w:hAnsi="BRH Malayalam Extra" w:cs="BRH Devanagari Extra"/>
-                <w:color w:val="000000"/>
-                <w:sz w:val="32"/>
-                <w:szCs w:val="40"/>
-              </w:rPr>
-              <w:t xml:space="preserve"> </w:t>
-            </w:r>
-            <w:r>
-              <w:rPr>
-                <w:b/>
-                <w:bCs/>
-                <w:sz w:val="28"/>
-                <w:szCs w:val="32"/>
-              </w:rPr>
-              <w:t>in</w:t>
-            </w:r>
-            <w:r>
-              <w:rPr>
-                <w:b/>
-                <w:bCs/>
-                <w:sz w:val="28"/>
-                <w:szCs w:val="32"/>
-              </w:rPr>
-              <w:t xml:space="preserve"> second “agne”)</w:t>
-            </w:r>
-          </w:p>
-        </w:tc>
-      </w:tr>
-    </w:tbl>
-    <w:p>
-      <w:pPr>
-        <w:spacing w:before="0" w:line="240" w:lineRule="auto"/>
-        <w:jc w:val="center"/>
-        <w:rPr>
-          <w:b/>
-          <w:bCs/>
-          <w:sz w:val="32"/>
-          <w:szCs w:val="32"/>
-          <w:u w:val="single"/>
-        </w:rPr>
-      </w:pPr>
-      <w:r>
-        <w:rPr>
-          <w:b/>
-          <w:bCs/>
-          <w:sz w:val="32"/>
-          <w:szCs w:val="32"/>
-          <w:u w:val="single"/>
-        </w:rPr>
-        <w:t>====================</w:t>
-      </w:r>
-    </w:p>
-    <w:p>
-      <w:pPr>
-        <w:spacing w:before="0" w:line="240" w:lineRule="auto"/>
-        <w:jc w:val="center"/>
-        <w:rPr>
-          <w:b/>
-          <w:bCs/>
-          <w:sz w:val="32"/>
-          <w:szCs w:val="32"/>
-          <w:u w:val="single"/>
-        </w:rPr>
-      </w:pPr>
-      <w:r>
-        <w:rPr>
-          <w:b/>
-          <w:bCs/>
-          <w:sz w:val="32"/>
-          <w:szCs w:val="32"/>
-          <w:u w:val="single"/>
-        </w:rPr>
-        <w:t xml:space="preserve">TS </w:t>
-      </w:r>
-      <w:r>
-        <w:rPr>
-          <w:b/>
-          <w:bCs/>
-          <w:sz w:val="32"/>
-          <w:szCs w:val="32"/>
-          <w:u w:val="single"/>
-        </w:rPr>
-        <w:t>Ghanam</w:t>
-      </w:r>
-      <w:r>
-        <w:rPr>
-          <w:b/>
-          <w:bCs/>
-          <w:sz w:val="32"/>
-          <w:szCs w:val="32"/>
-          <w:u w:val="single"/>
-        </w:rPr>
-        <w:t xml:space="preserve"> </w:t>
-      </w:r>
-      <w:r>
-        <w:rPr>
-          <w:b/>
-          <w:bCs/>
-          <w:sz w:val="32"/>
-          <w:szCs w:val="32"/>
-          <w:u w:val="single"/>
-        </w:rPr>
-        <w:t>– TS 1</w:t>
-      </w:r>
-      <w:r>
-        <w:rPr>
-          <w:b/>
-          <w:bCs/>
-          <w:sz w:val="32"/>
-          <w:szCs w:val="32"/>
-          <w:u w:val="single"/>
-        </w:rPr>
-        <w:t>.2</w:t>
-      </w:r>
-      <w:r>
-        <w:rPr>
-          <w:b/>
-          <w:bCs/>
-          <w:sz w:val="32"/>
-          <w:szCs w:val="32"/>
-          <w:u w:val="single"/>
-        </w:rPr>
-        <w:t xml:space="preserve"> </w:t>
-      </w:r>
-      <w:r>
-        <w:rPr>
-          <w:b/>
-          <w:bCs/>
-          <w:sz w:val="32"/>
-          <w:szCs w:val="32"/>
-          <w:u w:val="single"/>
-        </w:rPr>
-        <w:t>Tamil</w:t>
-      </w:r>
-      <w:r>
-        <w:rPr>
-          <w:b/>
-          <w:bCs/>
-          <w:sz w:val="32"/>
-          <w:szCs w:val="32"/>
-          <w:u w:val="single"/>
-        </w:rPr>
-        <w:t xml:space="preserve"> Corrections –</w:t>
-      </w:r>
-      <w:r>
-        <w:rPr>
-          <w:b/>
-          <w:bCs/>
-          <w:sz w:val="32"/>
-          <w:szCs w:val="32"/>
-          <w:u w:val="single"/>
-        </w:rPr>
-        <w:t xml:space="preserve"> prior to 31st March 2022</w:t>
       </w:r>
     </w:p>
     <w:p>

</xml_diff>